<commit_message>
Updated steps for the first and second section
</commit_message>
<xml_diff>
--- a/deliverables/Deliverables for MS1-1.docx
+++ b/deliverables/Deliverables for MS1-1.docx
@@ -488,6 +488,13 @@
         </w:rPr>
         <w:t>A user browses the catalogue (whether logged in or not)</w:t>
       </w:r>
+      <w:r>
+        <w:rPr>
+          <w:b/>
+          <w:lang w:val="en-US"/>
+        </w:rPr>
+        <w:br/>
+      </w:r>
     </w:p>
     <w:p>
       <w:pPr>
@@ -534,6 +541,19 @@
           <w:lang w:val="en-US"/>
         </w:rPr>
       </w:pPr>
+      <w:r>
+        <w:rPr>
+          <w:lang w:val="en-US"/>
+        </w:rPr>
+        <w:t xml:space="preserve">The user can add the product into the cart but for the checkout is required to register or login. </w:t>
+      </w:r>
+    </w:p>
+    <w:p>
+      <w:pPr>
+        <w:rPr>
+          <w:lang w:val="en-US"/>
+        </w:rPr>
+      </w:pPr>
     </w:p>
     <w:p>
       <w:pPr>
@@ -549,6 +569,13 @@
         </w:rPr>
         <w:t>An unregistered user register on the web platform</w:t>
       </w:r>
+      <w:r>
+        <w:rPr>
+          <w:b/>
+          <w:lang w:val="en-US"/>
+        </w:rPr>
+        <w:br/>
+      </w:r>
     </w:p>
     <w:p>
       <w:pPr>
@@ -599,8 +626,207 @@
         <w:rPr>
           <w:lang w:val="en-US"/>
         </w:rPr>
-        <w:t>The system checks the entries.</w:t>
-      </w:r>
+        <w:t>The system checks the entries</w:t>
+      </w:r>
+      <w:r>
+        <w:rPr>
+          <w:lang w:val="en-US"/>
+        </w:rPr>
+        <w:t>:</w:t>
+      </w:r>
+    </w:p>
+    <w:p>
+      <w:pPr>
+        <w:pStyle w:val="ListParagraph"/>
+        <w:numPr>
+          <w:ilvl w:val="0"/>
+          <w:numId w:val="2"/>
+        </w:numPr>
+        <w:rPr>
+          <w:lang w:val="en-US"/>
+        </w:rPr>
+      </w:pPr>
+      <w:r>
+        <w:rPr>
+          <w:lang w:val="en-US"/>
+        </w:rPr>
+        <w:t xml:space="preserve">if </w:t>
+      </w:r>
+      <w:r>
+        <w:rPr>
+          <w:lang w:val="en-US"/>
+        </w:rPr>
+        <w:t xml:space="preserve">the </w:t>
+      </w:r>
+      <w:r>
+        <w:rPr>
+          <w:lang w:val="en-US"/>
+        </w:rPr>
+        <w:t xml:space="preserve">username/email </w:t>
+      </w:r>
+      <w:r>
+        <w:rPr>
+          <w:lang w:val="en-US"/>
+        </w:rPr>
+        <w:t>already exists</w:t>
+      </w:r>
+      <w:r>
+        <w:rPr>
+          <w:lang w:val="en-US"/>
+        </w:rPr>
+        <w:t>, show a warning</w:t>
+      </w:r>
+      <w:r>
+        <w:rPr>
+          <w:lang w:val="en-US"/>
+        </w:rPr>
+        <w:t>,</w:t>
+      </w:r>
+      <w:r>
+        <w:rPr>
+          <w:lang w:val="en-US"/>
+        </w:rPr>
+        <w:t xml:space="preserve"> and </w:t>
+      </w:r>
+      <w:r>
+        <w:rPr>
+          <w:lang w:val="en-US"/>
+        </w:rPr>
+        <w:t>stay on the same page</w:t>
+      </w:r>
+      <w:r>
+        <w:rPr>
+          <w:lang w:val="en-US"/>
+        </w:rPr>
+        <w:t>.</w:t>
+      </w:r>
+    </w:p>
+    <w:p>
+      <w:pPr>
+        <w:pStyle w:val="ListParagraph"/>
+        <w:numPr>
+          <w:ilvl w:val="0"/>
+          <w:numId w:val="2"/>
+        </w:numPr>
+        <w:rPr>
+          <w:lang w:val="en-US"/>
+        </w:rPr>
+      </w:pPr>
+      <w:r>
+        <w:rPr>
+          <w:lang w:val="en-US"/>
+        </w:rPr>
+        <w:t xml:space="preserve">If the password does not match the strength criteria, show a </w:t>
+      </w:r>
+      <w:r>
+        <w:rPr>
+          <w:lang w:val="en-US"/>
+        </w:rPr>
+        <w:t>warning,</w:t>
+      </w:r>
+      <w:r>
+        <w:rPr>
+          <w:lang w:val="en-US"/>
+        </w:rPr>
+        <w:t xml:space="preserve"> and stay on </w:t>
+      </w:r>
+      <w:r>
+        <w:rPr>
+          <w:lang w:val="en-US"/>
+        </w:rPr>
+        <w:t xml:space="preserve"> </w:t>
+      </w:r>
+      <w:r>
+        <w:rPr>
+          <w:lang w:val="en-US"/>
+        </w:rPr>
+        <w:t xml:space="preserve">  </w:t>
+      </w:r>
+      <w:r>
+        <w:rPr>
+          <w:lang w:val="en-US"/>
+        </w:rPr>
+        <w:t xml:space="preserve"> </w:t>
+      </w:r>
+      <w:r>
+        <w:rPr>
+          <w:lang w:val="en-US"/>
+        </w:rPr>
+        <w:t>the same page</w:t>
+      </w:r>
+      <w:r>
+        <w:rPr>
+          <w:lang w:val="en-US"/>
+        </w:rPr>
+        <w:t>.</w:t>
+      </w:r>
+    </w:p>
+    <w:p>
+      <w:pPr>
+        <w:pStyle w:val="ListParagraph"/>
+        <w:numPr>
+          <w:ilvl w:val="0"/>
+          <w:numId w:val="2"/>
+        </w:numPr>
+        <w:rPr>
+          <w:lang w:val="en-US"/>
+        </w:rPr>
+      </w:pPr>
+      <w:r>
+        <w:rPr>
+          <w:lang w:val="en-US"/>
+        </w:rPr>
+        <w:t xml:space="preserve">if </w:t>
+      </w:r>
+      <w:r>
+        <w:rPr>
+          <w:lang w:val="en-US"/>
+        </w:rPr>
+        <w:t xml:space="preserve">an </w:t>
+      </w:r>
+      <w:r>
+        <w:rPr>
+          <w:lang w:val="en-US"/>
+        </w:rPr>
+        <w:t xml:space="preserve">information is missing, show a warning and </w:t>
+      </w:r>
+      <w:r>
+        <w:rPr>
+          <w:lang w:val="en-US"/>
+        </w:rPr>
+        <w:t>stay on the same page</w:t>
+      </w:r>
+      <w:r>
+        <w:rPr>
+          <w:lang w:val="en-US"/>
+        </w:rPr>
+        <w:t>.</w:t>
+      </w:r>
+    </w:p>
+    <w:p>
+      <w:pPr>
+        <w:pStyle w:val="ListParagraph"/>
+        <w:numPr>
+          <w:ilvl w:val="0"/>
+          <w:numId w:val="2"/>
+        </w:numPr>
+        <w:rPr>
+          <w:lang w:val="en-US"/>
+        </w:rPr>
+      </w:pPr>
+      <w:r>
+        <w:rPr>
+          <w:lang w:val="en-US"/>
+        </w:rPr>
+        <w:t xml:space="preserve">If all the information is successfully inserted, continue to the next step. </w:t>
+      </w:r>
+    </w:p>
+    <w:p>
+      <w:pPr>
+        <w:rPr>
+          <w:lang w:val="en-US"/>
+        </w:rPr>
+      </w:pPr>
     </w:p>
     <w:p>
       <w:pPr>
@@ -651,33 +877,13 @@
         <w:rPr>
           <w:lang w:val="en-US"/>
         </w:rPr>
-        <w:t>The system shows the login window.</w:t>
-      </w:r>
-    </w:p>
-    <w:p>
-      <w:pPr>
-        <w:rPr>
-          <w:lang w:val="en-US"/>
-        </w:rPr>
-      </w:pPr>
-      <w:r>
-        <w:rPr>
-          <w:lang w:val="en-US"/>
-        </w:rPr>
-        <w:t>-&gt; if username/mail is already existing, show a warning and go back</w:t>
-      </w:r>
-    </w:p>
-    <w:p>
-      <w:pPr>
-        <w:rPr>
-          <w:lang w:val="en-US"/>
-        </w:rPr>
-      </w:pPr>
-      <w:r>
-        <w:rPr>
-          <w:lang w:val="en-US"/>
-        </w:rPr>
-        <w:t>-&gt; if information is missing, show a warning and go back</w:t>
+        <w:t xml:space="preserve">The system shows </w:t>
+      </w:r>
+      <w:r>
+        <w:rPr>
+          <w:lang w:val="en-US"/>
+        </w:rPr>
+        <w:t>the successful registration popup and redirects the page to the profile.</w:t>
       </w:r>
     </w:p>
     <w:p>
@@ -701,6 +907,13 @@
         </w:rPr>
         <w:t>A registered user login to the web platform</w:t>
       </w:r>
+      <w:r>
+        <w:rPr>
+          <w:b/>
+          <w:lang w:val="en-US"/>
+        </w:rPr>
+        <w:br/>
+      </w:r>
     </w:p>
     <w:p>
       <w:pPr>
@@ -738,67 +951,162 @@
         <w:rPr>
           <w:lang w:val="en-US"/>
         </w:rPr>
-        <w:t>The user enters his login credentials.</w:t>
-      </w:r>
-    </w:p>
-    <w:p>
-      <w:pPr>
-        <w:rPr>
-          <w:lang w:val="en-US"/>
-        </w:rPr>
-      </w:pPr>
-      <w:r>
-        <w:rPr>
-          <w:lang w:val="en-US"/>
-        </w:rPr>
-        <w:t>The system checks the entries.</w:t>
-      </w:r>
-    </w:p>
-    <w:p>
-      <w:pPr>
-        <w:rPr>
-          <w:lang w:val="en-US"/>
-        </w:rPr>
-      </w:pPr>
-      <w:r>
-        <w:rPr>
-          <w:lang w:val="en-US"/>
-        </w:rPr>
-        <w:t>The system changes the status of the user to logged in.</w:t>
-      </w:r>
-    </w:p>
-    <w:p>
-      <w:pPr>
-        <w:rPr>
-          <w:lang w:val="en-US"/>
-        </w:rPr>
-      </w:pPr>
-      <w:r>
-        <w:rPr>
-          <w:lang w:val="en-US"/>
-        </w:rPr>
-        <w:t>-&gt; if username or password is invalid, show warning and go back</w:t>
-      </w:r>
-    </w:p>
-    <w:p>
-      <w:pPr>
-        <w:rPr>
-          <w:lang w:val="en-US"/>
-        </w:rPr>
-      </w:pPr>
-      <w:r>
-        <w:rPr>
-          <w:lang w:val="en-US"/>
-        </w:rPr>
-        <w:t>-&gt; the user can click the forgot password button</w:t>
-      </w:r>
-    </w:p>
-    <w:p>
-      <w:pPr>
-        <w:rPr>
-          <w:lang w:val="en-US"/>
-        </w:rPr>
-      </w:pPr>
+        <w:t>The user enters his</w:t>
+      </w:r>
+      <w:r>
+        <w:rPr>
+          <w:lang w:val="en-US"/>
+        </w:rPr>
+        <w:t>/her</w:t>
+      </w:r>
+      <w:r>
+        <w:rPr>
+          <w:lang w:val="en-US"/>
+        </w:rPr>
+        <w:t xml:space="preserve"> login credentials.</w:t>
+      </w:r>
+    </w:p>
+    <w:p>
+      <w:pPr>
+        <w:rPr>
+          <w:lang w:val="en-US"/>
+        </w:rPr>
+      </w:pPr>
+      <w:r>
+        <w:rPr>
+          <w:lang w:val="en-US"/>
+        </w:rPr>
+        <w:lastRenderedPageBreak/>
+        <w:t>The system checks the entries</w:t>
+      </w:r>
+      <w:r>
+        <w:rPr>
+          <w:lang w:val="en-US"/>
+        </w:rPr>
+        <w:t>:</w:t>
+      </w:r>
+    </w:p>
+    <w:p>
+      <w:pPr>
+        <w:pStyle w:val="ListParagraph"/>
+        <w:numPr>
+          <w:ilvl w:val="0"/>
+          <w:numId w:val="3"/>
+        </w:numPr>
+        <w:rPr>
+          <w:lang w:val="en-US"/>
+        </w:rPr>
+      </w:pPr>
+      <w:r>
+        <w:rPr>
+          <w:lang w:val="en-US"/>
+        </w:rPr>
+        <w:t>if username</w:t>
+      </w:r>
+      <w:r>
+        <w:rPr>
+          <w:lang w:val="en-US"/>
+        </w:rPr>
+        <w:t>/email</w:t>
+      </w:r>
+      <w:r>
+        <w:rPr>
+          <w:lang w:val="en-US"/>
+        </w:rPr>
+        <w:t xml:space="preserve"> or password is invalid, show </w:t>
+      </w:r>
+      <w:r>
+        <w:rPr>
+          <w:lang w:val="en-US"/>
+        </w:rPr>
+        <w:t xml:space="preserve">a </w:t>
+      </w:r>
+      <w:r>
+        <w:rPr>
+          <w:lang w:val="en-US"/>
+        </w:rPr>
+        <w:t xml:space="preserve">warning and </w:t>
+      </w:r>
+      <w:r>
+        <w:rPr>
+          <w:lang w:val="en-US"/>
+        </w:rPr>
+        <w:t>stay on the same page</w:t>
+      </w:r>
+    </w:p>
+    <w:p>
+      <w:pPr>
+        <w:pStyle w:val="ListParagraph"/>
+        <w:numPr>
+          <w:ilvl w:val="0"/>
+          <w:numId w:val="3"/>
+        </w:numPr>
+        <w:rPr>
+          <w:lang w:val="en-US"/>
+        </w:rPr>
+      </w:pPr>
+      <w:r>
+        <w:rPr>
+          <w:lang w:val="en-US"/>
+        </w:rPr>
+        <w:t>if username/email and password are entered correctly, the system changes the status of the user to logged in and redirects to the last visited page before clicking on the “Log in” button.</w:t>
+      </w:r>
+    </w:p>
+    <w:p>
+      <w:pPr>
+        <w:rPr>
+          <w:lang w:val="en-US"/>
+        </w:rPr>
+      </w:pPr>
+      <w:r>
+        <w:rPr>
+          <w:lang w:val="en-US"/>
+        </w:rPr>
+        <w:t>The user can click on “Forgot password” if needed.</w:t>
+      </w:r>
+    </w:p>
+    <w:p>
+      <w:pPr>
+        <w:rPr>
+          <w:lang w:val="en-US"/>
+        </w:rPr>
+      </w:pPr>
+      <w:r>
+        <w:rPr>
+          <w:lang w:val="en-US"/>
+        </w:rPr>
+        <w:t>After clicking on “Forgot password” button, he</w:t>
+      </w:r>
+      <w:r>
+        <w:rPr>
+          <w:lang w:val="en-US"/>
+        </w:rPr>
+        <w:t>/she</w:t>
+      </w:r>
+      <w:r>
+        <w:rPr>
+          <w:lang w:val="en-US"/>
+        </w:rPr>
+        <w:t xml:space="preserve"> will </w:t>
+      </w:r>
+      <w:r>
+        <w:rPr>
+          <w:lang w:val="en-US"/>
+        </w:rPr>
+        <w:t>receive</w:t>
+      </w:r>
+      <w:r>
+        <w:rPr>
+          <w:lang w:val="en-US"/>
+        </w:rPr>
+        <w:t xml:space="preserve"> a</w:t>
+      </w:r>
+      <w:r>
+        <w:rPr>
+          <w:lang w:val="en-US"/>
+        </w:rPr>
+        <w:t xml:space="preserve">n email with the instructions how to reset the password.  </w:t>
+      </w:r>
     </w:p>
     <w:p>
       <w:pPr>
@@ -806,7 +1114,6 @@
       </w:pPr>
       <w:bookmarkStart w:id="1" w:name="_Toc53176373"/>
       <w:r>
-        <w:lastRenderedPageBreak/>
         <w:t>Use Case Diagram</w:t>
       </w:r>
       <w:bookmarkEnd w:id="1"/>
@@ -833,7 +1140,7 @@
                     <pic:cNvPicPr preferRelativeResize="0"/>
                   </pic:nvPicPr>
                   <pic:blipFill>
-                    <a:blip r:embed="rId4"/>
+                    <a:blip r:embed="rId5"/>
                     <a:srcRect/>
                     <a:stretch>
                       <a:fillRect/>
@@ -960,7 +1267,50 @@
         <w:rPr>
           <w:lang w:val="en-US"/>
         </w:rPr>
-        <w:t>As an administrator, I want to approve/disappear products by users, so I can check before they get posted.</w:t>
+        <w:lastRenderedPageBreak/>
+        <w:t>As an administrator, I want to approve/disapp</w:t>
+      </w:r>
+      <w:r>
+        <w:rPr>
+          <w:lang w:val="en-US"/>
+        </w:rPr>
+        <w:t>rove</w:t>
+      </w:r>
+      <w:r>
+        <w:rPr>
+          <w:lang w:val="en-US"/>
+        </w:rPr>
+        <w:t xml:space="preserve"> product</w:t>
+      </w:r>
+      <w:r>
+        <w:rPr>
+          <w:lang w:val="en-US"/>
+        </w:rPr>
+        <w:t xml:space="preserve"> ads</w:t>
+      </w:r>
+      <w:r>
+        <w:rPr>
+          <w:lang w:val="en-US"/>
+        </w:rPr>
+        <w:t xml:space="preserve"> </w:t>
+      </w:r>
+      <w:r>
+        <w:rPr>
+          <w:lang w:val="en-US"/>
+        </w:rPr>
+        <w:t xml:space="preserve">added </w:t>
+      </w:r>
+      <w:r>
+        <w:rPr>
+          <w:lang w:val="en-US"/>
+        </w:rPr>
+        <w:t xml:space="preserve">by users, </w:t>
+      </w:r>
+      <w:r>
+        <w:rPr>
+          <w:lang w:val="en-US"/>
+        </w:rPr>
+        <w:t>before pushing the ads live.</w:t>
       </w:r>
     </w:p>
     <w:p>
@@ -982,7 +1332,6 @@
         <w:rPr>
           <w:lang w:val="en-US"/>
         </w:rPr>
-        <w:lastRenderedPageBreak/>
         <w:t>List of Functional and Non-Functional Requirements</w:t>
       </w:r>
       <w:bookmarkEnd w:id="3"/>
@@ -1080,7 +1429,7 @@
         </w:rPr>
         <w:t xml:space="preserve">(see </w:t>
       </w:r>
-      <w:hyperlink r:id="rId5" w:anchor="Nonfunc">
+      <w:hyperlink r:id="rId6" w:anchor="Nonfunc">
         <w:r>
           <w:rPr>
             <w:color w:val="1155CC"/>
@@ -1135,32 +1484,42 @@
         </w:rPr>
         <w:t xml:space="preserve">Performance: for </w:t>
       </w:r>
-      <w:proofErr w:type="gramStart"/>
-      <w:r>
-        <w:rPr>
-          <w:lang w:val="en-US"/>
-        </w:rPr>
-        <w:t>example</w:t>
-      </w:r>
-      <w:proofErr w:type="gramEnd"/>
-      <w:r>
-        <w:rPr>
-          <w:lang w:val="en-US"/>
-        </w:rPr>
-        <w:t xml:space="preserve"> max. 5 seconds for login</w:t>
-      </w:r>
-    </w:p>
-    <w:p>
-      <w:pPr>
-        <w:rPr>
-          <w:lang w:val="en-US"/>
-        </w:rPr>
-      </w:pPr>
-      <w:r>
-        <w:rPr>
-          <w:lang w:val="en-US"/>
-        </w:rPr>
-        <w:t>Usability: The system should be easy to use</w:t>
+      <w:r>
+        <w:rPr>
+          <w:lang w:val="en-US"/>
+        </w:rPr>
+        <w:t xml:space="preserve">an </w:t>
+      </w:r>
+      <w:r>
+        <w:rPr>
+          <w:lang w:val="en-US"/>
+        </w:rPr>
+        <w:t>example max. 5 seconds for login</w:t>
+      </w:r>
+    </w:p>
+    <w:p>
+      <w:pPr>
+        <w:rPr>
+          <w:lang w:val="en-US"/>
+        </w:rPr>
+      </w:pPr>
+      <w:r>
+        <w:rPr>
+          <w:lang w:val="en-US"/>
+        </w:rPr>
+        <w:t xml:space="preserve">Usability: The system should be </w:t>
+      </w:r>
+      <w:r>
+        <w:rPr>
+          <w:lang w:val="en-US"/>
+        </w:rPr>
+        <w:t>straightforward</w:t>
+      </w:r>
+      <w:r>
+        <w:rPr>
+          <w:lang w:val="en-US"/>
+        </w:rPr>
+        <w:t xml:space="preserve"> to use</w:t>
       </w:r>
     </w:p>
     <w:p>
@@ -1329,7 +1688,7 @@
                           </pic:cNvPicPr>
                         </pic:nvPicPr>
                         <pic:blipFill>
-                          <a:blip r:embed="rId6"/>
+                          <a:blip r:embed="rId7"/>
                           <a:stretch>
                             <a:fillRect/>
                           </a:stretch>
@@ -1352,7 +1711,7 @@
                           </pic:cNvPicPr>
                         </pic:nvPicPr>
                         <pic:blipFill>
-                          <a:blip r:embed="rId7"/>
+                          <a:blip r:embed="rId8"/>
                           <a:stretch>
                             <a:fillRect/>
                           </a:stretch>
@@ -1396,10 +1755,10 @@
                   <o:lock v:ext="edit" aspectratio="t"/>
                 </v:shapetype>
                 <v:shape id="Grafik 3" o:spid="_x0000_s1027" type="#_x0000_t75" style="position:absolute;left:508;top:35433;width:47434;height:2476;visibility:visible;mso-wrap-style:square" o:gfxdata="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">
-                  <v:imagedata r:id="rId8" o:title=""/>
+                  <v:imagedata r:id="rId9" o:title=""/>
                 </v:shape>
                 <v:shape id="Grafik 2" o:spid="_x0000_s1028" type="#_x0000_t75" style="position:absolute;width:46812;height:35750;visibility:visible;mso-wrap-style:square" o:gfxdata="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">
-                  <v:imagedata r:id="rId9" o:title=""/>
+                  <v:imagedata r:id="rId10" o:title=""/>
                 </v:shape>
                 <w10:anchorlock/>
               </v:group>
@@ -1430,7 +1789,7 @@
                     <pic:cNvPicPr/>
                   </pic:nvPicPr>
                   <pic:blipFill>
-                    <a:blip r:embed="rId10">
+                    <a:blip r:embed="rId11">
                       <a:extLst>
                         <a:ext uri="{28A0092B-C50C-407E-A947-70E740481C1C}">
                           <a14:useLocalDpi xmlns:a14="http://schemas.microsoft.com/office/drawing/2010/main" val="0"/>
@@ -1487,7 +1846,7 @@
                     <pic:cNvPicPr/>
                   </pic:nvPicPr>
                   <pic:blipFill>
-                    <a:blip r:embed="rId11"/>
+                    <a:blip r:embed="rId12"/>
                     <a:stretch>
                       <a:fillRect/>
                     </a:stretch>
@@ -1516,6 +1875,359 @@
     </w:sectPr>
   </w:body>
 </w:document>
+</file>
+
+<file path=word/numbering.xml><?xml version="1.0" encoding="utf-8"?>
+<w:numbering xmlns:wpc="http://schemas.microsoft.com/office/word/2010/wordprocessingCanvas" xmlns:cx="http://schemas.microsoft.com/office/drawing/2014/chartex" xmlns:cx1="http://schemas.microsoft.com/office/drawing/2015/9/8/chartex" xmlns:cx2="http://schemas.microsoft.com/office/drawing/2015/10/21/chartex" xmlns:cx3="http://schemas.microsoft.com/office/drawing/2016/5/9/chartex" xmlns:cx4="http://schemas.microsoft.com/office/drawing/2016/5/10/chartex" xmlns:cx5="http://schemas.microsoft.com/office/drawing/2016/5/11/chartex" xmlns:cx6="http://schemas.microsoft.com/office/drawing/2016/5/12/chartex" xmlns:cx7="http://schemas.microsoft.com/office/drawing/2016/5/13/chartex" xmlns:cx8="http://schemas.microsoft.com/office/drawing/2016/5/14/chartex" xmlns:mc="http://schemas.openxmlformats.org/markup-compatibility/2006" xmlns:aink="http://schemas.microsoft.com/office/drawing/2016/ink" xmlns:am3d="http://schemas.microsoft.com/office/drawing/2017/model3d" xmlns:o="urn:schemas-microsoft-com:office:office" xmlns:r="http://schemas.openxmlformats.org/officeDocument/2006/relationships" xmlns:m="http://schemas.openxmlformats.org/officeDocument/2006/math" xmlns:v="urn:schemas-microsoft-com:vml" xmlns:wp14="http://schemas.microsoft.com/office/word/2010/wordprocessingDrawing" xmlns:wp="http://schemas.openxmlformats.org/drawingml/2006/wordprocessingDrawing" xmlns:w10="urn:schemas-microsoft-com:office:word" xmlns:w="http://schemas.openxmlformats.org/wordprocessingml/2006/main" xmlns:w14="http://schemas.microsoft.com/office/word/2010/wordml" xmlns:w15="http://schemas.microsoft.com/office/word/2012/wordml" xmlns:w16cex="http://schemas.microsoft.com/office/word/2018/wordml/cex" xmlns:w16cid="http://schemas.microsoft.com/office/word/2016/wordml/cid" xmlns:w16="http://schemas.microsoft.com/office/word/2018/wordml" xmlns:w16se="http://schemas.microsoft.com/office/word/2015/wordml/symex" xmlns:wpg="http://schemas.microsoft.com/office/word/2010/wordprocessingGroup" xmlns:wpi="http://schemas.microsoft.com/office/word/2010/wordprocessingInk" xmlns:wne="http://schemas.microsoft.com/office/word/2006/wordml" xmlns:wps="http://schemas.microsoft.com/office/word/2010/wordprocessingShape" mc:Ignorable="w14 w15 w16se w16cid w16 w16cex wp14">
+  <w:abstractNum w:abstractNumId="0" w15:restartNumberingAfterBreak="0">
+    <w:nsid w:val="227937E2"/>
+    <w:multiLevelType w:val="hybridMultilevel"/>
+    <w:tmpl w:val="21C0133E"/>
+    <w:lvl w:ilvl="0" w:tplc="27FAF6CA">
+      <w:start w:val="1"/>
+      <w:numFmt w:val="bullet"/>
+      <w:lvlText w:val="→"/>
+      <w:lvlJc w:val="left"/>
+      <w:pPr>
+        <w:ind w:left="720" w:hanging="360"/>
+      </w:pPr>
+      <w:rPr>
+        <w:rFonts w:ascii="Arial" w:hAnsi="Arial" w:hint="default"/>
+      </w:rPr>
+    </w:lvl>
+    <w:lvl w:ilvl="1" w:tplc="04090003" w:tentative="1">
+      <w:start w:val="1"/>
+      <w:numFmt w:val="bullet"/>
+      <w:lvlText w:val="o"/>
+      <w:lvlJc w:val="left"/>
+      <w:pPr>
+        <w:ind w:left="1440" w:hanging="360"/>
+      </w:pPr>
+      <w:rPr>
+        <w:rFonts w:ascii="Courier New" w:hAnsi="Courier New" w:cs="Courier New" w:hint="default"/>
+      </w:rPr>
+    </w:lvl>
+    <w:lvl w:ilvl="2" w:tplc="04090005" w:tentative="1">
+      <w:start w:val="1"/>
+      <w:numFmt w:val="bullet"/>
+      <w:lvlText w:val=""/>
+      <w:lvlJc w:val="left"/>
+      <w:pPr>
+        <w:ind w:left="2160" w:hanging="360"/>
+      </w:pPr>
+      <w:rPr>
+        <w:rFonts w:ascii="Wingdings" w:hAnsi="Wingdings" w:hint="default"/>
+      </w:rPr>
+    </w:lvl>
+    <w:lvl w:ilvl="3" w:tplc="04090001" w:tentative="1">
+      <w:start w:val="1"/>
+      <w:numFmt w:val="bullet"/>
+      <w:lvlText w:val=""/>
+      <w:lvlJc w:val="left"/>
+      <w:pPr>
+        <w:ind w:left="2880" w:hanging="360"/>
+      </w:pPr>
+      <w:rPr>
+        <w:rFonts w:ascii="Symbol" w:hAnsi="Symbol" w:hint="default"/>
+      </w:rPr>
+    </w:lvl>
+    <w:lvl w:ilvl="4" w:tplc="04090003" w:tentative="1">
+      <w:start w:val="1"/>
+      <w:numFmt w:val="bullet"/>
+      <w:lvlText w:val="o"/>
+      <w:lvlJc w:val="left"/>
+      <w:pPr>
+        <w:ind w:left="3600" w:hanging="360"/>
+      </w:pPr>
+      <w:rPr>
+        <w:rFonts w:ascii="Courier New" w:hAnsi="Courier New" w:cs="Courier New" w:hint="default"/>
+      </w:rPr>
+    </w:lvl>
+    <w:lvl w:ilvl="5" w:tplc="04090005" w:tentative="1">
+      <w:start w:val="1"/>
+      <w:numFmt w:val="bullet"/>
+      <w:lvlText w:val=""/>
+      <w:lvlJc w:val="left"/>
+      <w:pPr>
+        <w:ind w:left="4320" w:hanging="360"/>
+      </w:pPr>
+      <w:rPr>
+        <w:rFonts w:ascii="Wingdings" w:hAnsi="Wingdings" w:hint="default"/>
+      </w:rPr>
+    </w:lvl>
+    <w:lvl w:ilvl="6" w:tplc="04090001" w:tentative="1">
+      <w:start w:val="1"/>
+      <w:numFmt w:val="bullet"/>
+      <w:lvlText w:val=""/>
+      <w:lvlJc w:val="left"/>
+      <w:pPr>
+        <w:ind w:left="5040" w:hanging="360"/>
+      </w:pPr>
+      <w:rPr>
+        <w:rFonts w:ascii="Symbol" w:hAnsi="Symbol" w:hint="default"/>
+      </w:rPr>
+    </w:lvl>
+    <w:lvl w:ilvl="7" w:tplc="04090003" w:tentative="1">
+      <w:start w:val="1"/>
+      <w:numFmt w:val="bullet"/>
+      <w:lvlText w:val="o"/>
+      <w:lvlJc w:val="left"/>
+      <w:pPr>
+        <w:ind w:left="5760" w:hanging="360"/>
+      </w:pPr>
+      <w:rPr>
+        <w:rFonts w:ascii="Courier New" w:hAnsi="Courier New" w:cs="Courier New" w:hint="default"/>
+      </w:rPr>
+    </w:lvl>
+    <w:lvl w:ilvl="8" w:tplc="04090005" w:tentative="1">
+      <w:start w:val="1"/>
+      <w:numFmt w:val="bullet"/>
+      <w:lvlText w:val=""/>
+      <w:lvlJc w:val="left"/>
+      <w:pPr>
+        <w:ind w:left="6480" w:hanging="360"/>
+      </w:pPr>
+      <w:rPr>
+        <w:rFonts w:ascii="Wingdings" w:hAnsi="Wingdings" w:hint="default"/>
+      </w:rPr>
+    </w:lvl>
+  </w:abstractNum>
+  <w:abstractNum w:abstractNumId="1" w15:restartNumberingAfterBreak="0">
+    <w:nsid w:val="290B4C1C"/>
+    <w:multiLevelType w:val="hybridMultilevel"/>
+    <w:tmpl w:val="1298D982"/>
+    <w:lvl w:ilvl="0" w:tplc="27FAF6CA">
+      <w:start w:val="1"/>
+      <w:numFmt w:val="bullet"/>
+      <w:lvlText w:val="→"/>
+      <w:lvlJc w:val="left"/>
+      <w:pPr>
+        <w:ind w:left="1440" w:hanging="360"/>
+      </w:pPr>
+      <w:rPr>
+        <w:rFonts w:ascii="Arial" w:hAnsi="Arial" w:hint="default"/>
+      </w:rPr>
+    </w:lvl>
+    <w:lvl w:ilvl="1" w:tplc="04090003">
+      <w:start w:val="1"/>
+      <w:numFmt w:val="bullet"/>
+      <w:lvlText w:val="o"/>
+      <w:lvlJc w:val="left"/>
+      <w:pPr>
+        <w:ind w:left="1440" w:hanging="360"/>
+      </w:pPr>
+      <w:rPr>
+        <w:rFonts w:ascii="Courier New" w:hAnsi="Courier New" w:cs="Courier New" w:hint="default"/>
+      </w:rPr>
+    </w:lvl>
+    <w:lvl w:ilvl="2" w:tplc="04090005" w:tentative="1">
+      <w:start w:val="1"/>
+      <w:numFmt w:val="bullet"/>
+      <w:lvlText w:val=""/>
+      <w:lvlJc w:val="left"/>
+      <w:pPr>
+        <w:ind w:left="2160" w:hanging="360"/>
+      </w:pPr>
+      <w:rPr>
+        <w:rFonts w:ascii="Wingdings" w:hAnsi="Wingdings" w:hint="default"/>
+      </w:rPr>
+    </w:lvl>
+    <w:lvl w:ilvl="3" w:tplc="04090001" w:tentative="1">
+      <w:start w:val="1"/>
+      <w:numFmt w:val="bullet"/>
+      <w:lvlText w:val=""/>
+      <w:lvlJc w:val="left"/>
+      <w:pPr>
+        <w:ind w:left="2880" w:hanging="360"/>
+      </w:pPr>
+      <w:rPr>
+        <w:rFonts w:ascii="Symbol" w:hAnsi="Symbol" w:hint="default"/>
+      </w:rPr>
+    </w:lvl>
+    <w:lvl w:ilvl="4" w:tplc="04090003" w:tentative="1">
+      <w:start w:val="1"/>
+      <w:numFmt w:val="bullet"/>
+      <w:lvlText w:val="o"/>
+      <w:lvlJc w:val="left"/>
+      <w:pPr>
+        <w:ind w:left="3600" w:hanging="360"/>
+      </w:pPr>
+      <w:rPr>
+        <w:rFonts w:ascii="Courier New" w:hAnsi="Courier New" w:cs="Courier New" w:hint="default"/>
+      </w:rPr>
+    </w:lvl>
+    <w:lvl w:ilvl="5" w:tplc="04090005" w:tentative="1">
+      <w:start w:val="1"/>
+      <w:numFmt w:val="bullet"/>
+      <w:lvlText w:val=""/>
+      <w:lvlJc w:val="left"/>
+      <w:pPr>
+        <w:ind w:left="4320" w:hanging="360"/>
+      </w:pPr>
+      <w:rPr>
+        <w:rFonts w:ascii="Wingdings" w:hAnsi="Wingdings" w:hint="default"/>
+      </w:rPr>
+    </w:lvl>
+    <w:lvl w:ilvl="6" w:tplc="04090001" w:tentative="1">
+      <w:start w:val="1"/>
+      <w:numFmt w:val="bullet"/>
+      <w:lvlText w:val=""/>
+      <w:lvlJc w:val="left"/>
+      <w:pPr>
+        <w:ind w:left="5040" w:hanging="360"/>
+      </w:pPr>
+      <w:rPr>
+        <w:rFonts w:ascii="Symbol" w:hAnsi="Symbol" w:hint="default"/>
+      </w:rPr>
+    </w:lvl>
+    <w:lvl w:ilvl="7" w:tplc="04090003" w:tentative="1">
+      <w:start w:val="1"/>
+      <w:numFmt w:val="bullet"/>
+      <w:lvlText w:val="o"/>
+      <w:lvlJc w:val="left"/>
+      <w:pPr>
+        <w:ind w:left="5760" w:hanging="360"/>
+      </w:pPr>
+      <w:rPr>
+        <w:rFonts w:ascii="Courier New" w:hAnsi="Courier New" w:cs="Courier New" w:hint="default"/>
+      </w:rPr>
+    </w:lvl>
+    <w:lvl w:ilvl="8" w:tplc="04090005" w:tentative="1">
+      <w:start w:val="1"/>
+      <w:numFmt w:val="bullet"/>
+      <w:lvlText w:val=""/>
+      <w:lvlJc w:val="left"/>
+      <w:pPr>
+        <w:ind w:left="6480" w:hanging="360"/>
+      </w:pPr>
+      <w:rPr>
+        <w:rFonts w:ascii="Wingdings" w:hAnsi="Wingdings" w:hint="default"/>
+      </w:rPr>
+    </w:lvl>
+  </w:abstractNum>
+  <w:abstractNum w:abstractNumId="2" w15:restartNumberingAfterBreak="0">
+    <w:nsid w:val="39023D00"/>
+    <w:multiLevelType w:val="hybridMultilevel"/>
+    <w:tmpl w:val="DD92CFBE"/>
+    <w:lvl w:ilvl="0" w:tplc="27FAF6CA">
+      <w:start w:val="1"/>
+      <w:numFmt w:val="bullet"/>
+      <w:lvlText w:val="→"/>
+      <w:lvlJc w:val="left"/>
+      <w:pPr>
+        <w:ind w:left="720" w:hanging="360"/>
+      </w:pPr>
+      <w:rPr>
+        <w:rFonts w:ascii="Arial" w:hAnsi="Arial" w:hint="default"/>
+      </w:rPr>
+    </w:lvl>
+    <w:lvl w:ilvl="1" w:tplc="04090003" w:tentative="1">
+      <w:start w:val="1"/>
+      <w:numFmt w:val="bullet"/>
+      <w:lvlText w:val="o"/>
+      <w:lvlJc w:val="left"/>
+      <w:pPr>
+        <w:ind w:left="1440" w:hanging="360"/>
+      </w:pPr>
+      <w:rPr>
+        <w:rFonts w:ascii="Courier New" w:hAnsi="Courier New" w:cs="Courier New" w:hint="default"/>
+      </w:rPr>
+    </w:lvl>
+    <w:lvl w:ilvl="2" w:tplc="04090005" w:tentative="1">
+      <w:start w:val="1"/>
+      <w:numFmt w:val="bullet"/>
+      <w:lvlText w:val=""/>
+      <w:lvlJc w:val="left"/>
+      <w:pPr>
+        <w:ind w:left="2160" w:hanging="360"/>
+      </w:pPr>
+      <w:rPr>
+        <w:rFonts w:ascii="Wingdings" w:hAnsi="Wingdings" w:hint="default"/>
+      </w:rPr>
+    </w:lvl>
+    <w:lvl w:ilvl="3" w:tplc="04090001" w:tentative="1">
+      <w:start w:val="1"/>
+      <w:numFmt w:val="bullet"/>
+      <w:lvlText w:val=""/>
+      <w:lvlJc w:val="left"/>
+      <w:pPr>
+        <w:ind w:left="2880" w:hanging="360"/>
+      </w:pPr>
+      <w:rPr>
+        <w:rFonts w:ascii="Symbol" w:hAnsi="Symbol" w:hint="default"/>
+      </w:rPr>
+    </w:lvl>
+    <w:lvl w:ilvl="4" w:tplc="04090003" w:tentative="1">
+      <w:start w:val="1"/>
+      <w:numFmt w:val="bullet"/>
+      <w:lvlText w:val="o"/>
+      <w:lvlJc w:val="left"/>
+      <w:pPr>
+        <w:ind w:left="3600" w:hanging="360"/>
+      </w:pPr>
+      <w:rPr>
+        <w:rFonts w:ascii="Courier New" w:hAnsi="Courier New" w:cs="Courier New" w:hint="default"/>
+      </w:rPr>
+    </w:lvl>
+    <w:lvl w:ilvl="5" w:tplc="04090005" w:tentative="1">
+      <w:start w:val="1"/>
+      <w:numFmt w:val="bullet"/>
+      <w:lvlText w:val=""/>
+      <w:lvlJc w:val="left"/>
+      <w:pPr>
+        <w:ind w:left="4320" w:hanging="360"/>
+      </w:pPr>
+      <w:rPr>
+        <w:rFonts w:ascii="Wingdings" w:hAnsi="Wingdings" w:hint="default"/>
+      </w:rPr>
+    </w:lvl>
+    <w:lvl w:ilvl="6" w:tplc="04090001" w:tentative="1">
+      <w:start w:val="1"/>
+      <w:numFmt w:val="bullet"/>
+      <w:lvlText w:val=""/>
+      <w:lvlJc w:val="left"/>
+      <w:pPr>
+        <w:ind w:left="5040" w:hanging="360"/>
+      </w:pPr>
+      <w:rPr>
+        <w:rFonts w:ascii="Symbol" w:hAnsi="Symbol" w:hint="default"/>
+      </w:rPr>
+    </w:lvl>
+    <w:lvl w:ilvl="7" w:tplc="04090003" w:tentative="1">
+      <w:start w:val="1"/>
+      <w:numFmt w:val="bullet"/>
+      <w:lvlText w:val="o"/>
+      <w:lvlJc w:val="left"/>
+      <w:pPr>
+        <w:ind w:left="5760" w:hanging="360"/>
+      </w:pPr>
+      <w:rPr>
+        <w:rFonts w:ascii="Courier New" w:hAnsi="Courier New" w:cs="Courier New" w:hint="default"/>
+      </w:rPr>
+    </w:lvl>
+    <w:lvl w:ilvl="8" w:tplc="04090005" w:tentative="1">
+      <w:start w:val="1"/>
+      <w:numFmt w:val="bullet"/>
+      <w:lvlText w:val=""/>
+      <w:lvlJc w:val="left"/>
+      <w:pPr>
+        <w:ind w:left="6480" w:hanging="360"/>
+      </w:pPr>
+      <w:rPr>
+        <w:rFonts w:ascii="Wingdings" w:hAnsi="Wingdings" w:hint="default"/>
+      </w:rPr>
+    </w:lvl>
+  </w:abstractNum>
+  <w:num w:numId="1">
+    <w:abstractNumId w:val="1"/>
+  </w:num>
+  <w:num w:numId="2">
+    <w:abstractNumId w:val="2"/>
+  </w:num>
+  <w:num w:numId="3">
+    <w:abstractNumId w:val="0"/>
+  </w:num>
+</w:numbering>
 </file>
 
 <file path=word/styles.xml><?xml version="1.0" encoding="utf-8"?>
@@ -2124,6 +2836,17 @@
       <w:u w:val="single"/>
     </w:rPr>
   </w:style>
+  <w:style w:type="paragraph" w:styleId="ListParagraph">
+    <w:name w:val="List Paragraph"/>
+    <w:basedOn w:val="Normal"/>
+    <w:uiPriority w:val="34"/>
+    <w:qFormat/>
+    <w:rsid w:val="00180494"/>
+    <w:pPr>
+      <w:ind w:left="720"/>
+      <w:contextualSpacing/>
+    </w:pPr>
+  </w:style>
 </w:styles>
 </file>
 

</xml_diff>

<commit_message>
Update Deliverables for MS1-1.docx
</commit_message>
<xml_diff>
--- a/deliverables/Deliverables for MS1-1.docx
+++ b/deliverables/Deliverables for MS1-1.docx
@@ -42,7 +42,7 @@
           <w:r>
             <w:fldChar w:fldCharType="separate"/>
           </w:r>
-          <w:hyperlink w:anchor="_Toc53320965" w:history="1">
+          <w:hyperlink w:anchor="_Toc53672841" w:history="1">
             <w:r>
               <w:rPr>
                 <w:rStyle w:val="Hyperlink"/>
@@ -70,7 +70,7 @@
                 <w:noProof/>
                 <w:webHidden/>
               </w:rPr>
-              <w:instrText xml:space="preserve"> PAGEREF _Toc53320965 \h </w:instrText>
+              <w:instrText xml:space="preserve"> PAGEREF _Toc53672841 \h </w:instrText>
             </w:r>
             <w:r>
               <w:rPr>
@@ -113,7 +113,7 @@
               <w:lang w:val="en-US" w:eastAsia="en-US"/>
             </w:rPr>
           </w:pPr>
-          <w:hyperlink w:anchor="_Toc53320966" w:history="1">
+          <w:hyperlink w:anchor="_Toc53672842" w:history="1">
             <w:r>
               <w:rPr>
                 <w:rStyle w:val="Hyperlink"/>
@@ -140,7 +140,7 @@
                 <w:noProof/>
                 <w:webHidden/>
               </w:rPr>
-              <w:instrText xml:space="preserve"> PAGEREF _Toc53320966 \h </w:instrText>
+              <w:instrText xml:space="preserve"> PAGEREF _Toc53672842 \h </w:instrText>
             </w:r>
             <w:r>
               <w:rPr>
@@ -183,7 +183,7 @@
               <w:lang w:val="en-US" w:eastAsia="en-US"/>
             </w:rPr>
           </w:pPr>
-          <w:hyperlink w:anchor="_Toc53320967" w:history="1">
+          <w:hyperlink w:anchor="_Toc53672843" w:history="1">
             <w:r>
               <w:rPr>
                 <w:rStyle w:val="Hyperlink"/>
@@ -211,7 +211,7 @@
                 <w:noProof/>
                 <w:webHidden/>
               </w:rPr>
-              <w:instrText xml:space="preserve"> PAGEREF _Toc53320967 \h </w:instrText>
+              <w:instrText xml:space="preserve"> PAGEREF _Toc53672843 \h </w:instrText>
             </w:r>
             <w:r>
               <w:rPr>
@@ -254,7 +254,7 @@
               <w:lang w:val="en-US" w:eastAsia="en-US"/>
             </w:rPr>
           </w:pPr>
-          <w:hyperlink w:anchor="_Toc53320968" w:history="1">
+          <w:hyperlink w:anchor="_Toc53672844" w:history="1">
             <w:r>
               <w:rPr>
                 <w:rStyle w:val="Hyperlink"/>
@@ -282,7 +282,7 @@
                 <w:noProof/>
                 <w:webHidden/>
               </w:rPr>
-              <w:instrText xml:space="preserve"> PAGEREF _Toc53320968 \h </w:instrText>
+              <w:instrText xml:space="preserve"> PAGEREF _Toc53672844 \h </w:instrText>
             </w:r>
             <w:r>
               <w:rPr>
@@ -325,7 +325,7 @@
               <w:lang w:val="en-US" w:eastAsia="en-US"/>
             </w:rPr>
           </w:pPr>
-          <w:hyperlink w:anchor="_Toc53320969" w:history="1">
+          <w:hyperlink w:anchor="_Toc53672845" w:history="1">
             <w:r>
               <w:rPr>
                 <w:rStyle w:val="Hyperlink"/>
@@ -353,7 +353,7 @@
                 <w:noProof/>
                 <w:webHidden/>
               </w:rPr>
-              <w:instrText xml:space="preserve"> PAGEREF _Toc53320969 \h </w:instrText>
+              <w:instrText xml:space="preserve"> PAGEREF _Toc53672845 \h </w:instrText>
             </w:r>
             <w:r>
               <w:rPr>
@@ -396,7 +396,7 @@
               <w:lang w:val="en-US" w:eastAsia="en-US"/>
             </w:rPr>
           </w:pPr>
-          <w:hyperlink w:anchor="_Toc53320970" w:history="1">
+          <w:hyperlink w:anchor="_Toc53672846" w:history="1">
             <w:r>
               <w:rPr>
                 <w:rStyle w:val="Hyperlink"/>
@@ -423,7 +423,7 @@
                 <w:noProof/>
                 <w:webHidden/>
               </w:rPr>
-              <w:instrText xml:space="preserve"> PAGEREF _Toc53320970 \h </w:instrText>
+              <w:instrText xml:space="preserve"> PAGEREF _Toc53672846 \h </w:instrText>
             </w:r>
             <w:r>
               <w:rPr>
@@ -466,12 +466,82 @@
               <w:lang w:val="en-US" w:eastAsia="en-US"/>
             </w:rPr>
           </w:pPr>
-          <w:hyperlink w:anchor="_Toc53320971" w:history="1">
+          <w:hyperlink w:anchor="_Toc53672847" w:history="1">
             <w:r>
               <w:rPr>
                 <w:rStyle w:val="Hyperlink"/>
                 <w:noProof/>
               </w:rPr>
+              <w:t>Prototypes</w:t>
+            </w:r>
+            <w:r>
+              <w:rPr>
+                <w:noProof/>
+                <w:webHidden/>
+              </w:rPr>
+              <w:tab/>
+            </w:r>
+            <w:r>
+              <w:rPr>
+                <w:noProof/>
+                <w:webHidden/>
+              </w:rPr>
+              <w:fldChar w:fldCharType="begin"/>
+            </w:r>
+            <w:r>
+              <w:rPr>
+                <w:noProof/>
+                <w:webHidden/>
+              </w:rPr>
+              <w:instrText xml:space="preserve"> PAGEREF _Toc53672847 \h </w:instrText>
+            </w:r>
+            <w:r>
+              <w:rPr>
+                <w:noProof/>
+                <w:webHidden/>
+              </w:rPr>
+            </w:r>
+            <w:r>
+              <w:rPr>
+                <w:noProof/>
+                <w:webHidden/>
+              </w:rPr>
+              <w:fldChar w:fldCharType="separate"/>
+            </w:r>
+            <w:r>
+              <w:rPr>
+                <w:noProof/>
+                <w:webHidden/>
+              </w:rPr>
+              <w:t>5</w:t>
+            </w:r>
+            <w:r>
+              <w:rPr>
+                <w:noProof/>
+                <w:webHidden/>
+              </w:rPr>
+              <w:fldChar w:fldCharType="end"/>
+            </w:r>
+          </w:hyperlink>
+        </w:p>
+        <w:p>
+          <w:pPr>
+            <w:pStyle w:val="TOC1"/>
+            <w:tabs>
+              <w:tab w:val="right" w:pos="9019"/>
+            </w:tabs>
+            <w:rPr>
+              <w:rFonts w:asciiTheme="minorHAnsi" w:eastAsiaTheme="minorEastAsia" w:hAnsiTheme="minorHAnsi" w:cstheme="minorBidi"/>
+              <w:noProof/>
+              <w:lang w:val="en-US" w:eastAsia="en-US"/>
+            </w:rPr>
+          </w:pPr>
+          <w:hyperlink w:anchor="_Toc53672848" w:history="1">
+            <w:r>
+              <w:rPr>
+                <w:rStyle w:val="Hyperlink"/>
+                <w:noProof/>
+              </w:rPr>
               <w:t>Product backlog and sprint backlog</w:t>
             </w:r>
             <w:r>
@@ -493,7 +563,7 @@
                 <w:noProof/>
                 <w:webHidden/>
               </w:rPr>
-              <w:instrText xml:space="preserve"> PAGEREF _Toc53320971 \h </w:instrText>
+              <w:instrText xml:space="preserve"> PAGEREF _Toc53672848 \h </w:instrText>
             </w:r>
             <w:r>
               <w:rPr>
@@ -513,7 +583,7 @@
                 <w:noProof/>
                 <w:webHidden/>
               </w:rPr>
-              <w:t>5</w:t>
+              <w:t>6</w:t>
             </w:r>
             <w:r>
               <w:rPr>
@@ -547,7 +617,7 @@
           <w:lang w:val="en-US"/>
         </w:rPr>
       </w:pPr>
-      <w:bookmarkStart w:id="0" w:name="_Toc53320965"/>
+      <w:bookmarkStart w:id="0" w:name="_Toc53672841"/>
       <w:r>
         <w:rPr>
           <w:lang w:val="en-US"/>
@@ -1007,6 +1077,7 @@
         <w:rPr>
           <w:lang w:val="en-US"/>
         </w:rPr>
+        <w:lastRenderedPageBreak/>
         <w:t>The user clicks the login button.</w:t>
       </w:r>
     </w:p>
@@ -1033,7 +1104,6 @@
         <w:rPr>
           <w:lang w:val="en-US"/>
         </w:rPr>
-        <w:lastRenderedPageBreak/>
         <w:t>The user enters his</w:t>
       </w:r>
       <w:r>
@@ -1206,7 +1276,7 @@
       <w:pPr>
         <w:pStyle w:val="Heading1"/>
       </w:pPr>
-      <w:bookmarkStart w:id="1" w:name="_Toc53320966"/>
+      <w:bookmarkStart w:id="1" w:name="_Toc53672842"/>
       <w:r>
         <w:t>Use Case Diagram</w:t>
       </w:r>
@@ -1285,7 +1355,7 @@
           <w:lang w:val="en-US"/>
         </w:rPr>
       </w:pPr>
-      <w:bookmarkStart w:id="2" w:name="_Toc53320967"/>
+      <w:bookmarkStart w:id="2" w:name="_Toc53672843"/>
       <w:r>
         <w:rPr>
           <w:lang w:val="en-US"/>
@@ -1333,6 +1403,7 @@
         <w:rPr>
           <w:lang w:val="en-US"/>
         </w:rPr>
+        <w:lastRenderedPageBreak/>
         <w:t>As an unregistered user, I want to browse the catalogue, so that I can see the products before I must register.</w:t>
       </w:r>
     </w:p>
@@ -1347,7 +1418,6 @@
         <w:rPr>
           <w:lang w:val="en-US"/>
         </w:rPr>
-        <w:lastRenderedPageBreak/>
         <w:t>As a registered user, I want to buy and sell products.</w:t>
       </w:r>
     </w:p>
@@ -1421,7 +1491,7 @@
           <w:lang w:val="en-US"/>
         </w:rPr>
       </w:pPr>
-      <w:bookmarkStart w:id="3" w:name="_Toc53320968"/>
+      <w:bookmarkStart w:id="3" w:name="_Toc53672844"/>
       <w:r>
         <w:rPr>
           <w:lang w:val="en-US"/>
@@ -1623,7 +1693,7 @@
           <w:lang w:val="en-US"/>
         </w:rPr>
       </w:pPr>
-      <w:bookmarkStart w:id="4" w:name="_Toc53320969"/>
+      <w:bookmarkStart w:id="4" w:name="_Toc53672845"/>
       <w:r>
         <w:rPr>
           <w:lang w:val="en-US"/>
@@ -1742,7 +1812,7 @@
       <w:pPr>
         <w:pStyle w:val="Heading1"/>
       </w:pPr>
-      <w:bookmarkStart w:id="5" w:name="_Toc53320970"/>
+      <w:bookmarkStart w:id="5" w:name="_Toc53672846"/>
       <w:r>
         <w:lastRenderedPageBreak/>
         <w:t>UI Mockups</w:t>
@@ -1997,9 +2067,11 @@
       <w:pPr>
         <w:pStyle w:val="Heading1"/>
       </w:pPr>
+      <w:bookmarkStart w:id="6" w:name="_Toc53672847"/>
       <w:r>
         <w:t>Prototypes</w:t>
       </w:r>
+      <w:bookmarkEnd w:id="6"/>
     </w:p>
     <w:p>
       <w:r>
@@ -2167,11 +2239,11 @@
       <w:pPr>
         <w:pStyle w:val="Heading1"/>
       </w:pPr>
-      <w:bookmarkStart w:id="6" w:name="_Toc53320971"/>
+      <w:bookmarkStart w:id="7" w:name="_Toc53672848"/>
       <w:r>
         <w:t>Product backlog and sprint backlog</w:t>
       </w:r>
-      <w:bookmarkEnd w:id="6"/>
+      <w:bookmarkEnd w:id="7"/>
     </w:p>
     <w:p/>
     <w:p>

</xml_diff>